<commit_message>
Updated todo with something too simple
</commit_message>
<xml_diff>
--- a/SIGGD TO DO TIER LIST.docx
+++ b/SIGGD TO DO TIER LIST.docx
@@ -34,6 +34,9 @@
       <w:r>
         <w:t>Tube trail and basic movement</w:t>
       </w:r>
+      <w:r>
+        <w:t xml:space="preserve"> (refining)</w:t>
+      </w:r>
     </w:p>
     <w:p>
       <w:pPr>
@@ -45,6 +48,9 @@
       <w:r>
         <w:t>Momentum system</w:t>
       </w:r>
+      <w:r>
+        <w:t xml:space="preserve"> (done)</w:t>
+      </w:r>
     </w:p>
     <w:p>
       <w:pPr>
@@ -56,6 +62,8 @@
       <w:r>
         <w:t>Upgrade/item system</w:t>
       </w:r>
+      <w:bookmarkStart w:id="0" w:name="_GoBack"/>
+      <w:bookmarkEnd w:id="0"/>
     </w:p>
     <w:p>
       <w:pPr>
@@ -161,8 +169,6 @@
       <w:r>
         <w:t>Threats</w:t>
       </w:r>
-      <w:bookmarkStart w:id="0" w:name="_GoBack"/>
-      <w:bookmarkEnd w:id="0"/>
     </w:p>
     <w:sectPr>
       <w:pgSz w:w="12240" w:h="15840"/>

</xml_diff>